<commit_message>
Mudando nome pasta de '03_EstudosResumos_EngenhariaSoftware' para '03_EstudosResumos_Tencologia_TI'
</commit_message>
<xml_diff>
--- a/02_Git_GitHub/03_PassoAPasso_ConfigurandoGit_PushNoGitHubcomSSH.docx
+++ b/02_Git_GitHub/03_PassoAPasso_ConfigurandoGit_PushNoGitHubcomSSH.docx
@@ -53,17 +53,6 @@
       </w:pPr>
       <w:r>
         <w:rPr/>
-        <w:t>bash</w:t>
-      </w:r>
-    </w:p>
-    <w:p>
-      <w:pPr>
-        <w:pStyle w:val="Textoprformatado"/>
-        <w:rPr/>
-      </w:pPr>
-      <w:r>
-        <w:rPr/>
-        <w:t>CopiarEditar</w:t>
       </w:r>
     </w:p>
     <w:p>
@@ -116,17 +105,6 @@
       </w:pPr>
       <w:r>
         <w:rPr/>
-        <w:t>bash</w:t>
-      </w:r>
-    </w:p>
-    <w:p>
-      <w:pPr>
-        <w:pStyle w:val="Textoprformatado"/>
-        <w:rPr/>
-      </w:pPr>
-      <w:r>
-        <w:rPr/>
-        <w:t>CopiarEditar</w:t>
       </w:r>
     </w:p>
     <w:p>
@@ -214,17 +192,6 @@
       </w:pPr>
       <w:r>
         <w:rPr/>
-        <w:t>bash</w:t>
-      </w:r>
-    </w:p>
-    <w:p>
-      <w:pPr>
-        <w:pStyle w:val="Textoprformatado"/>
-        <w:rPr/>
-      </w:pPr>
-      <w:r>
-        <w:rPr/>
-        <w:t>CopiarEditar</w:t>
       </w:r>
     </w:p>
     <w:p>
@@ -258,17 +225,6 @@
       </w:pPr>
       <w:r>
         <w:rPr/>
-        <w:t>bash</w:t>
-      </w:r>
-    </w:p>
-    <w:p>
-      <w:pPr>
-        <w:pStyle w:val="Textoprformatado"/>
-        <w:rPr/>
-      </w:pPr>
-      <w:r>
-        <w:rPr/>
-        <w:t>CopiarEditar</w:t>
       </w:r>
     </w:p>
     <w:p>
@@ -328,17 +284,6 @@
       </w:pPr>
       <w:r>
         <w:rPr/>
-        <w:t>nginx</w:t>
-      </w:r>
-    </w:p>
-    <w:p>
-      <w:pPr>
-        <w:pStyle w:val="Textoprformatado"/>
-        <w:rPr/>
-      </w:pPr>
-      <w:r>
-        <w:rPr/>
-        <w:t>CopiarEditar</w:t>
       </w:r>
     </w:p>
     <w:p>
@@ -418,17 +363,6 @@
       </w:pPr>
       <w:r>
         <w:rPr/>
-        <w:t>bash</w:t>
-      </w:r>
-    </w:p>
-    <w:p>
-      <w:pPr>
-        <w:pStyle w:val="Textoprformatado"/>
-        <w:rPr/>
-      </w:pPr>
-      <w:r>
-        <w:rPr/>
-        <w:t>CopiarEditar</w:t>
       </w:r>
     </w:p>
     <w:p>
@@ -494,7 +428,6 @@
         <w:r>
           <w:rPr>
             <w:rStyle w:val="LinkdaInternet"/>
-            <w:b/>
             <w:b/>
             <w:bCs/>
           </w:rPr>
@@ -658,17 +591,6 @@
       </w:pPr>
       <w:r>
         <w:rPr/>
-        <w:t>bash</w:t>
-      </w:r>
-    </w:p>
-    <w:p>
-      <w:pPr>
-        <w:pStyle w:val="Textoprformatado"/>
-        <w:rPr/>
-      </w:pPr>
-      <w:r>
-        <w:rPr/>
-        <w:t>CopiarEditar</w:t>
       </w:r>
     </w:p>
     <w:p>
@@ -770,17 +692,6 @@
       </w:pPr>
       <w:r>
         <w:rPr/>
-        <w:t>bash</w:t>
-      </w:r>
-    </w:p>
-    <w:p>
-      <w:pPr>
-        <w:pStyle w:val="Textoprformatado"/>
-        <w:rPr/>
-      </w:pPr>
-      <w:r>
-        <w:rPr/>
-        <w:t>CopiarEditar</w:t>
       </w:r>
     </w:p>
     <w:p>
@@ -794,7 +705,15 @@
         <w:rPr>
           <w:rStyle w:val="Cdigofonte"/>
         </w:rPr>
-        <w:t>cd ~/OneDrive/Documentos/EngenhariaSoftware_Programacao/02_Projetos-Programacao</w:t>
+        <w:t>cd ~/OneDrive/Documentos/</w:t>
+      </w:r>
+      <w:r>
+        <w:rPr>
+          <w:rStyle w:val="Cdigofonte"/>
+          <w:b/>
+          <w:bCs/>
+        </w:rPr>
+        <w:t>EngenhariaSoftware_Programacao/02_Projetos-Programacao</w:t>
       </w:r>
     </w:p>
     <w:p>
@@ -820,17 +739,7 @@
       </w:pPr>
       <w:r>
         <w:rPr/>
-        <w:t>bash</w:t>
-      </w:r>
-    </w:p>
-    <w:p>
-      <w:pPr>
-        <w:pStyle w:val="Textoprformatado"/>
-        <w:rPr/>
-      </w:pPr>
-      <w:r>
-        <w:rPr/>
-        <w:t>CopiarEditar</w:t>
+        <w:t>git</w:t>
       </w:r>
     </w:p>
     <w:p>
@@ -892,17 +801,6 @@
       </w:pPr>
       <w:r>
         <w:rPr/>
-        <w:t>bash</w:t>
-      </w:r>
-    </w:p>
-    <w:p>
-      <w:pPr>
-        <w:pStyle w:val="Textoprformatado"/>
-        <w:rPr/>
-      </w:pPr>
-      <w:r>
-        <w:rPr/>
-        <w:t>CopiarEditar</w:t>
       </w:r>
     </w:p>
     <w:p>
@@ -936,17 +834,6 @@
       </w:pPr>
       <w:r>
         <w:rPr/>
-        <w:t>bash</w:t>
-      </w:r>
-    </w:p>
-    <w:p>
-      <w:pPr>
-        <w:pStyle w:val="Textoprformatado"/>
-        <w:rPr/>
-      </w:pPr>
-      <w:r>
-        <w:rPr/>
-        <w:t>CopiarEditar</w:t>
       </w:r>
     </w:p>
     <w:p>
@@ -960,7 +847,15 @@
         <w:rPr>
           <w:rStyle w:val="Cdigofonte"/>
         </w:rPr>
-        <w:t>git remote set-url origin git@github.com:AndreLuisDev/Projetos-Programacao.git</w:t>
+        <w:t>git remote set-url origin git@github.com:AndreLuisDev/</w:t>
+      </w:r>
+      <w:r>
+        <w:rPr>
+          <w:rStyle w:val="Cdigofonte"/>
+          <w:b/>
+          <w:bCs/>
+        </w:rPr>
+        <w:t>Projetos-Programacao.git</w:t>
       </w:r>
     </w:p>
     <w:p>
@@ -986,17 +881,6 @@
       </w:pPr>
       <w:r>
         <w:rPr/>
-        <w:t>bash</w:t>
-      </w:r>
-    </w:p>
-    <w:p>
-      <w:pPr>
-        <w:pStyle w:val="Textoprformatado"/>
-        <w:rPr/>
-      </w:pPr>
-      <w:r>
-        <w:rPr/>
-        <w:t>CopiarEditar</w:t>
       </w:r>
     </w:p>
     <w:p>
@@ -1058,17 +942,6 @@
       </w:pPr>
       <w:r>
         <w:rPr/>
-        <w:t>bash</w:t>
-      </w:r>
-    </w:p>
-    <w:p>
-      <w:pPr>
-        <w:pStyle w:val="Textoprformatado"/>
-        <w:rPr/>
-      </w:pPr>
-      <w:r>
-        <w:rPr/>
-        <w:t>CopiarEditar</w:t>
       </w:r>
     </w:p>
     <w:p>
@@ -1108,17 +981,6 @@
       </w:pPr>
       <w:r>
         <w:rPr/>
-        <w:t>bash</w:t>
-      </w:r>
-    </w:p>
-    <w:p>
-      <w:pPr>
-        <w:pStyle w:val="Textoprformatado"/>
-        <w:rPr/>
-      </w:pPr>
-      <w:r>
-        <w:rPr/>
-        <w:t>CopiarEditar</w:t>
       </w:r>
     </w:p>
     <w:p>
@@ -1158,17 +1020,6 @@
       </w:pPr>
       <w:r>
         <w:rPr/>
-        <w:t>bash</w:t>
-      </w:r>
-    </w:p>
-    <w:p>
-      <w:pPr>
-        <w:pStyle w:val="Textoprformatado"/>
-        <w:rPr/>
-      </w:pPr>
-      <w:r>
-        <w:rPr/>
-        <w:t>CopiarEditar</w:t>
       </w:r>
     </w:p>
     <w:p>
@@ -1212,17 +1063,6 @@
       </w:pPr>
       <w:r>
         <w:rPr/>
-        <w:t>bash</w:t>
-      </w:r>
-    </w:p>
-    <w:p>
-      <w:pPr>
-        <w:pStyle w:val="Textoprformatado"/>
-        <w:rPr/>
-      </w:pPr>
-      <w:r>
-        <w:rPr/>
-        <w:t>CopiarEditar</w:t>
       </w:r>
     </w:p>
     <w:p>
@@ -1266,17 +1106,6 @@
       </w:pPr>
       <w:r>
         <w:rPr/>
-        <w:t>bash</w:t>
-      </w:r>
-    </w:p>
-    <w:p>
-      <w:pPr>
-        <w:pStyle w:val="Textoprformatado"/>
-        <w:rPr/>
-      </w:pPr>
-      <w:r>
-        <w:rPr/>
-        <w:t>CopiarEditar</w:t>
       </w:r>
     </w:p>
     <w:p>
@@ -1330,7 +1159,6 @@
         <w:r>
           <w:rPr>
             <w:rStyle w:val="LinkdaInternet"/>
-            <w:b/>
             <w:b/>
             <w:bCs/>
           </w:rPr>
@@ -1645,7 +1473,6 @@
         </w:tabs>
         <w:ind w:start="707" w:hanging="283"/>
       </w:pPr>
-      <w:rPr/>
     </w:lvl>
     <w:lvl w:ilvl="1">
       <w:start w:val="1"/>
@@ -1658,7 +1485,6 @@
         </w:tabs>
         <w:ind w:start="1414" w:hanging="283"/>
       </w:pPr>
-      <w:rPr/>
     </w:lvl>
     <w:lvl w:ilvl="2">
       <w:start w:val="1"/>
@@ -1671,7 +1497,6 @@
         </w:tabs>
         <w:ind w:start="2121" w:hanging="283"/>
       </w:pPr>
-      <w:rPr/>
     </w:lvl>
     <w:lvl w:ilvl="3">
       <w:start w:val="1"/>
@@ -1684,7 +1509,6 @@
         </w:tabs>
         <w:ind w:start="2828" w:hanging="283"/>
       </w:pPr>
-      <w:rPr/>
     </w:lvl>
     <w:lvl w:ilvl="4">
       <w:start w:val="1"/>
@@ -1697,7 +1521,6 @@
         </w:tabs>
         <w:ind w:start="3535" w:hanging="283"/>
       </w:pPr>
-      <w:rPr/>
     </w:lvl>
     <w:lvl w:ilvl="5">
       <w:start w:val="1"/>
@@ -1710,7 +1533,6 @@
         </w:tabs>
         <w:ind w:start="4242" w:hanging="283"/>
       </w:pPr>
-      <w:rPr/>
     </w:lvl>
     <w:lvl w:ilvl="6">
       <w:start w:val="1"/>
@@ -1723,7 +1545,6 @@
         </w:tabs>
         <w:ind w:start="4949" w:hanging="283"/>
       </w:pPr>
-      <w:rPr/>
     </w:lvl>
     <w:lvl w:ilvl="7">
       <w:start w:val="1"/>
@@ -1736,7 +1557,6 @@
         </w:tabs>
         <w:ind w:start="5656" w:hanging="283"/>
       </w:pPr>
-      <w:rPr/>
     </w:lvl>
     <w:lvl w:ilvl="8">
       <w:start w:val="1"/>
@@ -1749,7 +1569,6 @@
         </w:tabs>
         <w:ind w:start="6363" w:hanging="283"/>
       </w:pPr>
-      <w:rPr/>
     </w:lvl>
   </w:abstractNum>
   <w:num w:numId="1">
@@ -1807,6 +1626,10 @@
     <w:next w:val="Corpodotexto"/>
     <w:qFormat/>
     <w:pPr>
+      <w:numPr>
+        <w:ilvl w:val="0"/>
+        <w:numId w:val="1"/>
+      </w:numPr>
       <w:spacing w:before="240" w:after="120"/>
       <w:outlineLvl w:val="0"/>
     </w:pPr>
@@ -1824,6 +1647,10 @@
     <w:next w:val="Corpodotexto"/>
     <w:qFormat/>
     <w:pPr>
+      <w:numPr>
+        <w:ilvl w:val="1"/>
+        <w:numId w:val="1"/>
+      </w:numPr>
       <w:spacing w:before="200" w:after="120"/>
       <w:outlineLvl w:val="1"/>
     </w:pPr>

</xml_diff>